<commit_message>
Added some questions regarding the chatbot
</commit_message>
<xml_diff>
--- a/Web Server Architecture.docx
+++ b/Web Server Architecture.docx
@@ -2233,82 +2233,69 @@
         <w:t>–</w:t>
       </w:r>
       <w:r>
+        <w:t xml:space="preserve"> NameCheap</w:t>
+      </w:r>
+    </w:p>
+    <w:p/>
+    <w:p>
+      <w:pPr>
+        <w:pStyle w:val="Heading4"/>
+      </w:pPr>
+      <w:r>
+        <w:t xml:space="preserve">Web Server Software </w:t>
+      </w:r>
+      <w:r>
+        <w:t>–</w:t>
+      </w:r>
+      <w:r>
+        <w:t xml:space="preserve"> NGINX</w:t>
+      </w:r>
+    </w:p>
+    <w:p/>
+    <w:p>
+      <w:pPr>
+        <w:pStyle w:val="Heading4"/>
+      </w:pPr>
+      <w:r>
+        <w:t>Containerisation - Docker</w:t>
+      </w:r>
+    </w:p>
+    <w:p/>
+    <w:p>
+      <w:pPr>
+        <w:pStyle w:val="Heading3"/>
+      </w:pPr>
+      <w:bookmarkStart w:id="6" w:name="_Toc168963262"/>
+      <w:r>
+        <w:t>Front-end</w:t>
+      </w:r>
+      <w:bookmarkEnd w:id="6"/>
+    </w:p>
+    <w:p>
+      <w:pPr>
+        <w:pStyle w:val="Heading4"/>
+      </w:pPr>
+      <w:r>
+        <w:t xml:space="preserve">Front-end Framework </w:t>
+      </w:r>
+      <w:r>
+        <w:t>– React</w:t>
+      </w:r>
+    </w:p>
+    <w:p/>
+    <w:p>
+      <w:pPr>
+        <w:pStyle w:val="Heading4"/>
+      </w:pPr>
+      <w:r>
+        <w:t>CSS Library</w:t>
+      </w:r>
+      <w:r>
         <w:t xml:space="preserve"> </w:t>
       </w:r>
-      <w:proofErr w:type="spellStart"/>
-      <w:r>
-        <w:t>NameCheap</w:t>
-      </w:r>
-      <w:proofErr w:type="spellEnd"/>
-    </w:p>
-    <w:p/>
-    <w:p>
-      <w:pPr>
-        <w:pStyle w:val="Heading4"/>
-      </w:pPr>
-      <w:r>
-        <w:t xml:space="preserve">Web Server Software </w:t>
-      </w:r>
-      <w:r>
-        <w:t>–</w:t>
-      </w:r>
-      <w:r>
-        <w:t xml:space="preserve"> </w:t>
-      </w:r>
-      <w:r>
-        <w:t>NGINX</w:t>
-      </w:r>
-    </w:p>
-    <w:p/>
-    <w:p>
-      <w:pPr>
-        <w:pStyle w:val="Heading4"/>
-      </w:pPr>
-      <w:r>
-        <w:t>Containerisation - Docker</w:t>
-      </w:r>
-    </w:p>
-    <w:p/>
-    <w:p>
-      <w:pPr>
-        <w:pStyle w:val="Heading3"/>
-      </w:pPr>
-      <w:bookmarkStart w:id="6" w:name="_Toc168963262"/>
-      <w:r>
-        <w:t>Front-end</w:t>
-      </w:r>
-      <w:bookmarkEnd w:id="6"/>
-    </w:p>
-    <w:p>
-      <w:pPr>
-        <w:pStyle w:val="Heading4"/>
-      </w:pPr>
-      <w:r>
-        <w:t xml:space="preserve">Front-end Framework </w:t>
-      </w:r>
-      <w:r>
-        <w:t>– React</w:t>
-      </w:r>
-    </w:p>
-    <w:p/>
-    <w:p>
-      <w:pPr>
-        <w:pStyle w:val="Heading4"/>
-      </w:pPr>
-      <w:r>
-        <w:t>CSS Library</w:t>
-      </w:r>
-      <w:r>
-        <w:t xml:space="preserve"> </w:t>
-      </w:r>
-      <w:r>
-        <w:t xml:space="preserve">– </w:t>
-      </w:r>
-      <w:proofErr w:type="spellStart"/>
-      <w:r>
-        <w:t>TailwindCSS</w:t>
-      </w:r>
-      <w:proofErr w:type="spellEnd"/>
+      <w:r>
+        <w:t>– TailwindCSS</w:t>
+      </w:r>
     </w:p>
     <w:p/>
     <w:p>
@@ -2385,6 +2372,18 @@
       <w:pPr>
         <w:pStyle w:val="ListParagraph"/>
         <w:numPr>
+          <w:ilvl w:val="1"/>
+          <w:numId w:val="5"/>
+        </w:numPr>
+      </w:pPr>
+      <w:r>
+        <w:t>Do only some portions of the website need databases, if so is a microservice architecture better suited?</w:t>
+      </w:r>
+    </w:p>
+    <w:p>
+      <w:pPr>
+        <w:pStyle w:val="ListParagraph"/>
+        <w:numPr>
           <w:ilvl w:val="0"/>
           <w:numId w:val="5"/>
         </w:numPr>
@@ -2392,6 +2391,72 @@
       <w:r>
         <w:t>Listing and considering all functional requirements for the application so far, would a microservices controller architecture work best?</w:t>
       </w:r>
+    </w:p>
+    <w:p>
+      <w:pPr>
+        <w:pStyle w:val="ListParagraph"/>
+        <w:numPr>
+          <w:ilvl w:val="0"/>
+          <w:numId w:val="5"/>
+        </w:numPr>
+      </w:pPr>
+      <w:r>
+        <w:t>How to best address certain security concerns?</w:t>
+      </w:r>
+      <w:r>
+        <w:t xml:space="preserve"> Reference OWASP</w:t>
+      </w:r>
+      <w:r>
+        <w:t xml:space="preserve"> and Vulnerability Testing Tools</w:t>
+      </w:r>
+      <w:r>
+        <w:t>???</w:t>
+      </w:r>
+    </w:p>
+    <w:p>
+      <w:pPr>
+        <w:pStyle w:val="ListParagraph"/>
+        <w:numPr>
+          <w:ilvl w:val="1"/>
+          <w:numId w:val="5"/>
+        </w:numPr>
+      </w:pPr>
+      <w:r>
+        <w:t>Form input (XSS and SQL Injection)</w:t>
+      </w:r>
+    </w:p>
+    <w:p>
+      <w:pPr>
+        <w:pStyle w:val="ListParagraph"/>
+        <w:numPr>
+          <w:ilvl w:val="1"/>
+          <w:numId w:val="5"/>
+        </w:numPr>
+      </w:pPr>
+      <w:r>
+        <w:t>Firewalls</w:t>
+      </w:r>
+    </w:p>
+    <w:p>
+      <w:pPr>
+        <w:pStyle w:val="ListParagraph"/>
+        <w:numPr>
+          <w:ilvl w:val="0"/>
+          <w:numId w:val="5"/>
+        </w:numPr>
+      </w:pPr>
+      <w:r>
+        <w:t>Should I host a chatbot on my back-end?</w:t>
+      </w:r>
+    </w:p>
+    <w:p>
+      <w:pPr>
+        <w:pStyle w:val="ListParagraph"/>
+        <w:numPr>
+          <w:ilvl w:val="0"/>
+          <w:numId w:val="5"/>
+        </w:numPr>
+      </w:pPr>
     </w:p>
     <w:p/>
     <w:p/>
@@ -3356,7 +3421,7 @@
         <w:rFonts w:ascii="Symbol" w:hAnsi="Symbol" w:hint="default"/>
       </w:rPr>
     </w:lvl>
-    <w:lvl w:ilvl="1" w:tplc="04090003" w:tentative="1">
+    <w:lvl w:ilvl="1" w:tplc="04090003">
       <w:start w:val="1"/>
       <w:numFmt w:val="bullet"/>
       <w:lvlText w:val="o"/>

</xml_diff>